<commit_message>
Added a new readme.Rmd file
</commit_message>
<xml_diff>
--- a/DelayDifference.docx
+++ b/DelayDifference.docx
@@ -90,10 +90,10 @@
             <v:path o:extrusionok="f" gradientshapeok="t" o:connecttype="rect"/>
             <o:lock v:ext="edit" aspectratio="t"/>
           </v:shapetype>
-          <v:shape id="_x0000_i1029" type="#_x0000_t75" style="width:72.9pt;height:18pt" o:ole="">
+          <v:shape id="_x0000_i1025" type="#_x0000_t75" style="width:72.9pt;height:18pt" o:ole="">
             <v:imagedata r:id="rId4" o:title=""/>
           </v:shape>
-          <o:OLEObject Type="Embed" ProgID="Equation.DSMT4" ShapeID="_x0000_i1029" DrawAspect="Content" ObjectID="_1656856552" r:id="rId5"/>
+          <o:OLEObject Type="Embed" ProgID="Equation.DSMT4" ShapeID="_x0000_i1025" DrawAspect="Content" ObjectID="_1662451305" r:id="rId5"/>
         </w:object>
       </w:r>
       <w:r>
@@ -299,10 +299,10 @@
           <w:position w:val="-28"/>
         </w:rPr>
         <w:object w:dxaOrig="1520" w:dyaOrig="680" w14:anchorId="6BED356F">
-          <v:shape id="_x0000_i1032" type="#_x0000_t75" style="width:76.15pt;height:34.15pt" o:ole="">
+          <v:shape id="_x0000_i1026" type="#_x0000_t75" style="width:76.15pt;height:34.15pt" o:ole="">
             <v:imagedata r:id="rId6" o:title=""/>
           </v:shape>
-          <o:OLEObject Type="Embed" ProgID="Equation.DSMT4" ShapeID="_x0000_i1032" DrawAspect="Content" ObjectID="_1656856553" r:id="rId7"/>
+          <o:OLEObject Type="Embed" ProgID="Equation.DSMT4" ShapeID="_x0000_i1026" DrawAspect="Content" ObjectID="_1662451306" r:id="rId7"/>
         </w:object>
       </w:r>
       <w:r>
@@ -326,10 +326,10 @@
           <w:position w:val="-30"/>
         </w:rPr>
         <w:object w:dxaOrig="2420" w:dyaOrig="720" w14:anchorId="6EF39D0F">
-          <v:shape id="_x0000_i1035" type="#_x0000_t75" style="width:120.9pt;height:36pt" o:ole="">
+          <v:shape id="_x0000_i1027" type="#_x0000_t75" style="width:120.9pt;height:36pt" o:ole="">
             <v:imagedata r:id="rId8" o:title=""/>
           </v:shape>
-          <o:OLEObject Type="Embed" ProgID="Equation.DSMT4" ShapeID="_x0000_i1035" DrawAspect="Content" ObjectID="_1656856554" r:id="rId9"/>
+          <o:OLEObject Type="Embed" ProgID="Equation.DSMT4" ShapeID="_x0000_i1027" DrawAspect="Content" ObjectID="_1662451307" r:id="rId9"/>
         </w:object>
       </w:r>
       <w:r>
@@ -346,10 +346,10 @@
           <w:position w:val="-14"/>
         </w:rPr>
         <w:object w:dxaOrig="420" w:dyaOrig="380" w14:anchorId="7B61F7C8">
-          <v:shape id="_x0000_i1038" type="#_x0000_t75" style="width:21.25pt;height:18.9pt" o:ole="">
+          <v:shape id="_x0000_i1028" type="#_x0000_t75" style="width:21.25pt;height:18.9pt" o:ole="">
             <v:imagedata r:id="rId10" o:title=""/>
           </v:shape>
-          <o:OLEObject Type="Embed" ProgID="Equation.DSMT4" ShapeID="_x0000_i1038" DrawAspect="Content" ObjectID="_1656856555" r:id="rId11"/>
+          <o:OLEObject Type="Embed" ProgID="Equation.DSMT4" ShapeID="_x0000_i1028" DrawAspect="Content" ObjectID="_1662451308" r:id="rId11"/>
         </w:object>
       </w:r>
       <w:r>
@@ -368,10 +368,10 @@
           <w:position w:val="-14"/>
         </w:rPr>
         <w:object w:dxaOrig="1600" w:dyaOrig="380" w14:anchorId="21FB7578">
-          <v:shape id="_x0000_i1042" type="#_x0000_t75" style="width:79.85pt;height:18.9pt" o:ole="">
+          <v:shape id="_x0000_i1029" type="#_x0000_t75" style="width:79.85pt;height:18.9pt" o:ole="">
             <v:imagedata r:id="rId12" o:title=""/>
           </v:shape>
-          <o:OLEObject Type="Embed" ProgID="Equation.DSMT4" ShapeID="_x0000_i1042" DrawAspect="Content" ObjectID="_1656856556" r:id="rId13"/>
+          <o:OLEObject Type="Embed" ProgID="Equation.DSMT4" ShapeID="_x0000_i1029" DrawAspect="Content" ObjectID="_1662451309" r:id="rId13"/>
         </w:object>
       </w:r>
       <w:r>
@@ -387,10 +387,10 @@
           <w:position w:val="-12"/>
         </w:rPr>
         <w:object w:dxaOrig="300" w:dyaOrig="360" w14:anchorId="47C5B964">
-          <v:shape id="_x0000_i1045" type="#_x0000_t75" style="width:15.25pt;height:18pt" o:ole="">
+          <v:shape id="_x0000_i1030" type="#_x0000_t75" style="width:15.25pt;height:18pt" o:ole="">
             <v:imagedata r:id="rId14" o:title=""/>
           </v:shape>
-          <o:OLEObject Type="Embed" ProgID="Equation.DSMT4" ShapeID="_x0000_i1045" DrawAspect="Content" ObjectID="_1656856557" r:id="rId15"/>
+          <o:OLEObject Type="Embed" ProgID="Equation.DSMT4" ShapeID="_x0000_i1030" DrawAspect="Content" ObjectID="_1662451310" r:id="rId15"/>
         </w:object>
       </w:r>
       <w:r>
@@ -409,10 +409,10 @@
           <w:position w:val="-12"/>
         </w:rPr>
         <w:object w:dxaOrig="1460" w:dyaOrig="360" w14:anchorId="6CF34021">
-          <v:shape id="_x0000_i1049" type="#_x0000_t75" style="width:72.9pt;height:18pt" o:ole="">
+          <v:shape id="_x0000_i1031" type="#_x0000_t75" style="width:72.9pt;height:18pt" o:ole="">
             <v:imagedata r:id="rId16" o:title=""/>
           </v:shape>
-          <o:OLEObject Type="Embed" ProgID="Equation.DSMT4" ShapeID="_x0000_i1049" DrawAspect="Content" ObjectID="_1656856558" r:id="rId17"/>
+          <o:OLEObject Type="Embed" ProgID="Equation.DSMT4" ShapeID="_x0000_i1031" DrawAspect="Content" ObjectID="_1662451311" r:id="rId17"/>
         </w:object>
       </w:r>
       <w:r>
@@ -442,10 +442,10 @@
           <w:position w:val="-36"/>
         </w:rPr>
         <w:object w:dxaOrig="4459" w:dyaOrig="840" w14:anchorId="3968F248">
-          <v:shape id="_x0000_i1054" type="#_x0000_t75" style="width:222.9pt;height:42pt" o:ole="">
+          <v:shape id="_x0000_i1032" type="#_x0000_t75" style="width:222.9pt;height:42pt" o:ole="">
             <v:imagedata r:id="rId18" o:title=""/>
           </v:shape>
-          <o:OLEObject Type="Embed" ProgID="Equation.DSMT4" ShapeID="_x0000_i1054" DrawAspect="Content" ObjectID="_1656856559" r:id="rId19"/>
+          <o:OLEObject Type="Embed" ProgID="Equation.DSMT4" ShapeID="_x0000_i1032" DrawAspect="Content" ObjectID="_1662451312" r:id="rId19"/>
         </w:object>
       </w:r>
       <w:r>
@@ -485,10 +485,7 @@
         <w:t>k+1</w:t>
       </w:r>
       <w:r>
-        <w:t xml:space="preserve"> and older</w:t>
-      </w:r>
-      <w:r>
-        <w:t xml:space="preserve"> is the same as the total numbers and total biomass in year </w:t>
+        <w:t xml:space="preserve"> and older is the same as the total numbers and total biomass in year </w:t>
       </w:r>
       <w:r>
         <w:rPr>
@@ -516,10 +513,10 @@
           <w:position w:val="-12"/>
         </w:rPr>
         <w:object w:dxaOrig="3019" w:dyaOrig="360" w14:anchorId="5B246118">
-          <v:shape id="_x0000_i1058" type="#_x0000_t75" style="width:150.9pt;height:18pt" o:ole="">
+          <v:shape id="_x0000_i1033" type="#_x0000_t75" style="width:150.9pt;height:18pt" o:ole="">
             <v:imagedata r:id="rId20" o:title=""/>
           </v:shape>
-          <o:OLEObject Type="Embed" ProgID="Equation.DSMT4" ShapeID="_x0000_i1058" DrawAspect="Content" ObjectID="_1656856560" r:id="rId21"/>
+          <o:OLEObject Type="Embed" ProgID="Equation.DSMT4" ShapeID="_x0000_i1033" DrawAspect="Content" ObjectID="_1662451313" r:id="rId21"/>
         </w:object>
       </w:r>
       <w:r>
@@ -547,25 +544,51 @@
       <w:r>
         <w:instrText>(</w:instrText>
       </w:r>
-      <w:fldSimple w:instr=" SEQ MTSec \c \* Arabic \* MERGEFORMAT ">
-        <w:r>
-          <w:rPr>
-            <w:noProof/>
-          </w:rPr>
-          <w:instrText>1</w:instrText>
-        </w:r>
-      </w:fldSimple>
+      <w:r>
+        <w:fldChar w:fldCharType="begin"/>
+      </w:r>
+      <w:r>
+        <w:instrText xml:space="preserve"> SEQ MTSec \c \* Arabic \* MERGEFORMAT </w:instrText>
+      </w:r>
+      <w:r>
+        <w:fldChar w:fldCharType="separate"/>
+      </w:r>
+      <w:r>
+        <w:rPr>
+          <w:noProof/>
+        </w:rPr>
+        <w:instrText>1</w:instrText>
+      </w:r>
+      <w:r>
+        <w:rPr>
+          <w:noProof/>
+        </w:rPr>
+        <w:fldChar w:fldCharType="end"/>
+      </w:r>
       <w:r>
         <w:instrText>.</w:instrText>
       </w:r>
-      <w:fldSimple w:instr=" SEQ MTEqn \c \* Arabic \* MERGEFORMAT ">
-        <w:r>
-          <w:rPr>
-            <w:noProof/>
-          </w:rPr>
-          <w:instrText>1</w:instrText>
-        </w:r>
-      </w:fldSimple>
+      <w:r>
+        <w:fldChar w:fldCharType="begin"/>
+      </w:r>
+      <w:r>
+        <w:instrText xml:space="preserve"> SEQ MTEqn \c \* Arabic \* MERGEFORMAT </w:instrText>
+      </w:r>
+      <w:r>
+        <w:fldChar w:fldCharType="separate"/>
+      </w:r>
+      <w:r>
+        <w:rPr>
+          <w:noProof/>
+        </w:rPr>
+        <w:instrText>1</w:instrText>
+      </w:r>
+      <w:r>
+        <w:rPr>
+          <w:noProof/>
+        </w:rPr>
+        <w:fldChar w:fldCharType="end"/>
+      </w:r>
       <w:r>
         <w:instrText>)</w:instrText>
       </w:r>
@@ -591,10 +614,10 @@
           <w:position w:val="-12"/>
         </w:rPr>
         <w:object w:dxaOrig="1520" w:dyaOrig="360" w14:anchorId="5BD5932F">
-          <v:shape id="_x0000_i1061" type="#_x0000_t75" style="width:76.15pt;height:18pt" o:ole="">
+          <v:shape id="_x0000_i1034" type="#_x0000_t75" style="width:76.15pt;height:18pt" o:ole="">
             <v:imagedata r:id="rId22" o:title=""/>
           </v:shape>
-          <o:OLEObject Type="Embed" ProgID="Equation.DSMT4" ShapeID="_x0000_i1061" DrawAspect="Content" ObjectID="_1656856561" r:id="rId23"/>
+          <o:OLEObject Type="Embed" ProgID="Equation.DSMT4" ShapeID="_x0000_i1034" DrawAspect="Content" ObjectID="_1662451314" r:id="rId23"/>
         </w:object>
       </w:r>
       <w:r>
@@ -622,25 +645,51 @@
       <w:r>
         <w:instrText>(</w:instrText>
       </w:r>
-      <w:fldSimple w:instr=" SEQ MTSec \c \* Arabic \* MERGEFORMAT ">
-        <w:r>
-          <w:rPr>
-            <w:noProof/>
-          </w:rPr>
-          <w:instrText>1</w:instrText>
-        </w:r>
-      </w:fldSimple>
+      <w:r>
+        <w:fldChar w:fldCharType="begin"/>
+      </w:r>
+      <w:r>
+        <w:instrText xml:space="preserve"> SEQ MTSec \c \* Arabic \* MERGEFORMAT </w:instrText>
+      </w:r>
+      <w:r>
+        <w:fldChar w:fldCharType="separate"/>
+      </w:r>
+      <w:r>
+        <w:rPr>
+          <w:noProof/>
+        </w:rPr>
+        <w:instrText>1</w:instrText>
+      </w:r>
+      <w:r>
+        <w:rPr>
+          <w:noProof/>
+        </w:rPr>
+        <w:fldChar w:fldCharType="end"/>
+      </w:r>
       <w:r>
         <w:instrText>.</w:instrText>
       </w:r>
-      <w:fldSimple w:instr=" SEQ MTEqn \c \* Arabic \* MERGEFORMAT ">
-        <w:r>
-          <w:rPr>
-            <w:noProof/>
-          </w:rPr>
-          <w:instrText>2</w:instrText>
-        </w:r>
-      </w:fldSimple>
+      <w:r>
+        <w:fldChar w:fldCharType="begin"/>
+      </w:r>
+      <w:r>
+        <w:instrText xml:space="preserve"> SEQ MTEqn \c \* Arabic \* MERGEFORMAT </w:instrText>
+      </w:r>
+      <w:r>
+        <w:fldChar w:fldCharType="separate"/>
+      </w:r>
+      <w:r>
+        <w:rPr>
+          <w:noProof/>
+        </w:rPr>
+        <w:instrText>2</w:instrText>
+      </w:r>
+      <w:r>
+        <w:rPr>
+          <w:noProof/>
+        </w:rPr>
+        <w:fldChar w:fldCharType="end"/>
+      </w:r>
       <w:r>
         <w:instrText>)</w:instrText>
       </w:r>
@@ -720,10 +769,10 @@
           <w:position w:val="-12"/>
         </w:rPr>
         <w:object w:dxaOrig="2439" w:dyaOrig="360" w14:anchorId="133A8694">
-          <v:shape id="_x0000_i1064" type="#_x0000_t75" style="width:121.85pt;height:18pt" o:ole="">
+          <v:shape id="_x0000_i1035" type="#_x0000_t75" style="width:121.85pt;height:18pt" o:ole="">
             <v:imagedata r:id="rId24" o:title=""/>
           </v:shape>
-          <o:OLEObject Type="Embed" ProgID="Equation.DSMT4" ShapeID="_x0000_i1064" DrawAspect="Content" ObjectID="_1656856562" r:id="rId25"/>
+          <o:OLEObject Type="Embed" ProgID="Equation.DSMT4" ShapeID="_x0000_i1035" DrawAspect="Content" ObjectID="_1662451315" r:id="rId25"/>
         </w:object>
       </w:r>
       <w:r>
@@ -749,25 +798,51 @@
       <w:r>
         <w:instrText>(</w:instrText>
       </w:r>
-      <w:fldSimple w:instr=" SEQ MTSec \c \* Arabic \* MERGEFORMAT ">
-        <w:r>
-          <w:rPr>
-            <w:noProof/>
-          </w:rPr>
-          <w:instrText>1</w:instrText>
-        </w:r>
-      </w:fldSimple>
+      <w:r>
+        <w:fldChar w:fldCharType="begin"/>
+      </w:r>
+      <w:r>
+        <w:instrText xml:space="preserve"> SEQ MTSec \c \* Arabic \* MERGEFORMAT </w:instrText>
+      </w:r>
+      <w:r>
+        <w:fldChar w:fldCharType="separate"/>
+      </w:r>
+      <w:r>
+        <w:rPr>
+          <w:noProof/>
+        </w:rPr>
+        <w:instrText>1</w:instrText>
+      </w:r>
+      <w:r>
+        <w:rPr>
+          <w:noProof/>
+        </w:rPr>
+        <w:fldChar w:fldCharType="end"/>
+      </w:r>
       <w:r>
         <w:instrText>.</w:instrText>
       </w:r>
-      <w:fldSimple w:instr=" SEQ MTEqn \c \* Arabic \* MERGEFORMAT ">
-        <w:r>
-          <w:rPr>
-            <w:noProof/>
-          </w:rPr>
-          <w:instrText>3</w:instrText>
-        </w:r>
-      </w:fldSimple>
+      <w:r>
+        <w:fldChar w:fldCharType="begin"/>
+      </w:r>
+      <w:r>
+        <w:instrText xml:space="preserve"> SEQ MTEqn \c \* Arabic \* MERGEFORMAT </w:instrText>
+      </w:r>
+      <w:r>
+        <w:fldChar w:fldCharType="separate"/>
+      </w:r>
+      <w:r>
+        <w:rPr>
+          <w:noProof/>
+        </w:rPr>
+        <w:instrText>3</w:instrText>
+      </w:r>
+      <w:r>
+        <w:rPr>
+          <w:noProof/>
+        </w:rPr>
+        <w:fldChar w:fldCharType="end"/>
+      </w:r>
       <w:r>
         <w:instrText>)</w:instrText>
       </w:r>
@@ -844,10 +919,10 @@
           <w:position w:val="-12"/>
         </w:rPr>
         <w:object w:dxaOrig="3379" w:dyaOrig="360" w14:anchorId="70305171">
-          <v:shape id="_x0000_i1067" type="#_x0000_t75" style="width:168.9pt;height:18pt" o:ole="">
+          <v:shape id="_x0000_i1036" type="#_x0000_t75" style="width:168.9pt;height:18pt" o:ole="">
             <v:imagedata r:id="rId26" o:title=""/>
           </v:shape>
-          <o:OLEObject Type="Embed" ProgID="Equation.DSMT4" ShapeID="_x0000_i1067" DrawAspect="Content" ObjectID="_1656856563" r:id="rId27"/>
+          <o:OLEObject Type="Embed" ProgID="Equation.DSMT4" ShapeID="_x0000_i1036" DrawAspect="Content" ObjectID="_1662451316" r:id="rId27"/>
         </w:object>
       </w:r>
       <w:r>
@@ -930,10 +1005,10 @@
           <w:position w:val="-12"/>
         </w:rPr>
         <w:object w:dxaOrig="3760" w:dyaOrig="360" w14:anchorId="32A2B867">
-          <v:shape id="_x0000_i1291" type="#_x0000_t75" style="width:187.85pt;height:18pt" o:ole="">
+          <v:shape id="_x0000_i1037" type="#_x0000_t75" style="width:187.85pt;height:18pt" o:ole="">
             <v:imagedata r:id="rId28" o:title=""/>
           </v:shape>
-          <o:OLEObject Type="Embed" ProgID="Equation.DSMT4" ShapeID="_x0000_i1291" DrawAspect="Content" ObjectID="_1656856564" r:id="rId29"/>
+          <o:OLEObject Type="Embed" ProgID="Equation.DSMT4" ShapeID="_x0000_i1037" DrawAspect="Content" ObjectID="_1662451317" r:id="rId29"/>
         </w:object>
       </w:r>
       <w:r>
@@ -960,25 +1035,54 @@
       <w:r>
         <w:instrText>(</w:instrText>
       </w:r>
-      <w:fldSimple w:instr=" SEQ MTSec \c \* Arabic \* MERGEFORMAT ">
-        <w:r>
-          <w:rPr>
-            <w:noProof/>
-          </w:rPr>
-          <w:instrText>1</w:instrText>
-        </w:r>
-      </w:fldSimple>
+      <w:r>
+        <w:fldChar w:fldCharType="begin"/>
+      </w:r>
+      <w:r>
+        <w:instrText xml:space="preserve"> SEQ M</w:instrText>
+      </w:r>
+      <w:r>
+        <w:instrText xml:space="preserve">TSec \c \* Arabic \* MERGEFORMAT </w:instrText>
+      </w:r>
+      <w:r>
+        <w:fldChar w:fldCharType="separate"/>
+      </w:r>
+      <w:r>
+        <w:rPr>
+          <w:noProof/>
+        </w:rPr>
+        <w:instrText>1</w:instrText>
+      </w:r>
+      <w:r>
+        <w:rPr>
+          <w:noProof/>
+        </w:rPr>
+        <w:fldChar w:fldCharType="end"/>
+      </w:r>
       <w:r>
         <w:instrText>.</w:instrText>
       </w:r>
-      <w:fldSimple w:instr=" SEQ MTEqn \c \* Arabic \* MERGEFORMAT ">
-        <w:r>
-          <w:rPr>
-            <w:noProof/>
-          </w:rPr>
-          <w:instrText>4</w:instrText>
-        </w:r>
-      </w:fldSimple>
+      <w:r>
+        <w:fldChar w:fldCharType="begin"/>
+      </w:r>
+      <w:r>
+        <w:instrText xml:space="preserve"> SEQ MTEqn \c \* Arabic \* MERGEFORMAT </w:instrText>
+      </w:r>
+      <w:r>
+        <w:fldChar w:fldCharType="separate"/>
+      </w:r>
+      <w:r>
+        <w:rPr>
+          <w:noProof/>
+        </w:rPr>
+        <w:instrText>4</w:instrText>
+      </w:r>
+      <w:r>
+        <w:rPr>
+          <w:noProof/>
+        </w:rPr>
+        <w:fldChar w:fldCharType="end"/>
+      </w:r>
       <w:r>
         <w:instrText>)</w:instrText>
       </w:r>
@@ -1062,10 +1166,10 @@
           <w:position w:val="-12"/>
         </w:rPr>
         <w:object w:dxaOrig="5539" w:dyaOrig="360" w14:anchorId="35812124">
-          <v:shape id="_x0000_i1367" type="#_x0000_t75" style="width:276.9pt;height:18pt" o:ole="">
+          <v:shape id="_x0000_i1038" type="#_x0000_t75" style="width:276.9pt;height:18pt" o:ole="">
             <v:imagedata r:id="rId30" o:title=""/>
           </v:shape>
-          <o:OLEObject Type="Embed" ProgID="Equation.DSMT4" ShapeID="_x0000_i1367" DrawAspect="Content" ObjectID="_1656856565" r:id="rId31"/>
+          <o:OLEObject Type="Embed" ProgID="Equation.DSMT4" ShapeID="_x0000_i1038" DrawAspect="Content" ObjectID="_1662451318" r:id="rId31"/>
         </w:object>
       </w:r>
       <w:r>
@@ -1092,25 +1196,51 @@
       <w:r>
         <w:instrText>(</w:instrText>
       </w:r>
-      <w:fldSimple w:instr=" SEQ MTSec \c \* Arabic \* MERGEFORMAT ">
-        <w:r>
-          <w:rPr>
-            <w:noProof/>
-          </w:rPr>
-          <w:instrText>1</w:instrText>
-        </w:r>
-      </w:fldSimple>
+      <w:r>
+        <w:fldChar w:fldCharType="begin"/>
+      </w:r>
+      <w:r>
+        <w:instrText xml:space="preserve"> SEQ MTSec \c \* Arabic \* MERGEFORMAT </w:instrText>
+      </w:r>
+      <w:r>
+        <w:fldChar w:fldCharType="separate"/>
+      </w:r>
+      <w:r>
+        <w:rPr>
+          <w:noProof/>
+        </w:rPr>
+        <w:instrText>1</w:instrText>
+      </w:r>
+      <w:r>
+        <w:rPr>
+          <w:noProof/>
+        </w:rPr>
+        <w:fldChar w:fldCharType="end"/>
+      </w:r>
       <w:r>
         <w:instrText>.</w:instrText>
       </w:r>
-      <w:fldSimple w:instr=" SEQ MTEqn \c \* Arabic \* MERGEFORMAT ">
-        <w:r>
-          <w:rPr>
-            <w:noProof/>
-          </w:rPr>
-          <w:instrText>5</w:instrText>
-        </w:r>
-      </w:fldSimple>
+      <w:r>
+        <w:fldChar w:fldCharType="begin"/>
+      </w:r>
+      <w:r>
+        <w:instrText xml:space="preserve"> SEQ MTEqn \c \* Arabic \* MERGEFORMAT </w:instrText>
+      </w:r>
+      <w:r>
+        <w:fldChar w:fldCharType="separate"/>
+      </w:r>
+      <w:r>
+        <w:rPr>
+          <w:noProof/>
+        </w:rPr>
+        <w:instrText>5</w:instrText>
+      </w:r>
+      <w:r>
+        <w:rPr>
+          <w:noProof/>
+        </w:rPr>
+        <w:fldChar w:fldCharType="end"/>
+      </w:r>
       <w:r>
         <w:instrText>)</w:instrText>
       </w:r>
@@ -1653,6 +1783,7 @@
   <w:style w:type="character" w:default="1" w:styleId="DefaultParagraphFont">
     <w:name w:val="Default Paragraph Font"/>
     <w:uiPriority w:val="1"/>
+    <w:semiHidden/>
     <w:unhideWhenUsed/>
   </w:style>
   <w:style w:type="table" w:default="1" w:styleId="TableNormal">

</xml_diff>